<commit_message>
Modify lab 3 report
</commit_message>
<xml_diff>
--- a/reports/PPPI_lab_3.docx
+++ b/reports/PPPI_lab_3.docx
@@ -185,7 +185,7 @@
           <w:sz w:val="28"/>
           <w:szCs w:val="28"/>
         </w:rPr>
-        <w:t>2</w:t>
+        <w:t>3</w:t>
       </w:r>
     </w:p>
     <w:p>
@@ -203,7 +203,15 @@
           <w:sz w:val="28"/>
           <w:szCs w:val="28"/>
         </w:rPr>
-        <w:t>Тема: «Работа с ветками</w:t>
+        <w:t>Тема: «</w:t>
+      </w:r>
+      <w:r>
+        <w:rPr>
+          <w:rFonts w:ascii="Times New Roman" w:hAnsi="Times New Roman" w:cs="Times New Roman"/>
+          <w:sz w:val="28"/>
+          <w:szCs w:val="28"/>
+        </w:rPr>
+        <w:t>Восстановление данных из ранних ревизий</w:t>
       </w:r>
       <w:r>
         <w:rPr>
@@ -453,7 +461,6 @@
           <w:bCs/>
           <w:sz w:val="28"/>
           <w:szCs w:val="28"/>
-          <w:lang w:val="en-US"/>
         </w:rPr>
       </w:pPr>
       <w:r>
@@ -465,59 +472,63 @@
           <w:szCs w:val="28"/>
         </w:rPr>
         <w:lastRenderedPageBreak/>
-        <w:t>Ветка</w:t>
-      </w:r>
-      <w:r>
+        <w:t>Структура и ФИО программного кода одногруппника</w:t>
+      </w:r>
+    </w:p>
+    <w:p>
+      <w:pPr>
+        <w:rPr>
+          <w:rFonts w:ascii="Times New Roman" w:hAnsi="Times New Roman" w:cs="Times New Roman"/>
+          <w:sz w:val="28"/>
+          <w:szCs w:val="28"/>
+        </w:rPr>
+      </w:pPr>
+      <w:r>
+        <w:rPr>
+          <w:rFonts w:ascii="Times New Roman" w:hAnsi="Times New Roman" w:cs="Times New Roman"/>
+          <w:sz w:val="28"/>
+          <w:szCs w:val="28"/>
+        </w:rPr>
+        <w:t>ФИО: Мелещенко Н. В.</w:t>
+      </w:r>
+    </w:p>
+    <w:p>
+      <w:pPr>
+        <w:rPr>
+          <w:rFonts w:ascii="Times New Roman" w:hAnsi="Times New Roman" w:cs="Times New Roman"/>
+          <w:sz w:val="28"/>
+          <w:szCs w:val="28"/>
+        </w:rPr>
+      </w:pPr>
+      <w:r>
+        <w:rPr>
+          <w:rFonts w:ascii="Times New Roman" w:hAnsi="Times New Roman" w:cs="Times New Roman"/>
+          <w:sz w:val="28"/>
+          <w:szCs w:val="28"/>
+        </w:rPr>
+        <w:t>Структура корневой папки проекта</w:t>
+      </w:r>
+    </w:p>
+    <w:p>
+      <w:pPr>
+        <w:jc w:val="center"/>
         <w:rPr>
           <w:rFonts w:ascii="Times New Roman" w:hAnsi="Times New Roman" w:cs="Times New Roman"/>
           <w:b/>
           <w:bCs/>
           <w:sz w:val="28"/>
           <w:szCs w:val="28"/>
-          <w:lang w:val="en-US"/>
-        </w:rPr>
-        <w:t xml:space="preserve"> </w:t>
-      </w:r>
-      <w:proofErr w:type="spellStart"/>
-      <w:r>
-        <w:rPr>
-          <w:rFonts w:ascii="Times New Roman" w:hAnsi="Times New Roman" w:cs="Times New Roman"/>
-          <w:b/>
-          <w:bCs/>
-          <w:sz w:val="28"/>
-          <w:szCs w:val="28"/>
-          <w:lang w:val="en-US"/>
-        </w:rPr>
-        <w:t>db</w:t>
-      </w:r>
-      <w:proofErr w:type="spellEnd"/>
-    </w:p>
-    <w:p>
-      <w:pPr>
-        <w:jc w:val="center"/>
-        <w:rPr>
-          <w:rFonts w:ascii="Times New Roman" w:hAnsi="Times New Roman" w:cs="Times New Roman"/>
-          <w:b/>
-          <w:bCs/>
-          <w:sz w:val="28"/>
-          <w:szCs w:val="28"/>
-          <w:lang w:val="en-US"/>
-        </w:rPr>
-      </w:pPr>
-      <w:r>
-        <w:rPr>
-          <w:rFonts w:ascii="Times New Roman" w:hAnsi="Times New Roman" w:cs="Times New Roman"/>
-          <w:b/>
-          <w:bCs/>
+        </w:rPr>
+      </w:pPr>
+      <w:r>
+        <w:rPr>
           <w:noProof/>
-          <w:sz w:val="28"/>
-          <w:szCs w:val="28"/>
         </w:rPr>
         <w:drawing>
-          <wp:inline distT="0" distB="0" distL="0" distR="0" wp14:anchorId="7C67EBC6" wp14:editId="660C5E13">
-            <wp:extent cx="5553075" cy="2107274"/>
-            <wp:effectExtent l="0" t="0" r="0" b="7620"/>
-            <wp:docPr id="4" name="Рисунок 4"/>
+          <wp:inline distT="0" distB="0" distL="0" distR="0" wp14:anchorId="5AAB4F79" wp14:editId="45E320AE">
+            <wp:extent cx="5940425" cy="1256665"/>
+            <wp:effectExtent l="0" t="0" r="3175" b="635"/>
+            <wp:docPr id="2" name="Рисунок 2"/>
             <wp:cNvGraphicFramePr>
               <a:graphicFrameLocks xmlns:a="http://schemas.openxmlformats.org/drawingml/2006/main" noChangeAspect="1"/>
             </wp:cNvGraphicFramePr>
@@ -537,7 +548,7 @@
                   <pic:spPr>
                     <a:xfrm>
                       <a:off x="0" y="0"/>
-                      <a:ext cx="5556667" cy="2108637"/>
+                      <a:ext cx="5940425" cy="1256665"/>
                     </a:xfrm>
                     <a:prstGeom prst="rect">
                       <a:avLst/>
@@ -552,6 +563,42 @@
     </w:p>
     <w:p>
       <w:pPr>
+        <w:rPr>
+          <w:rFonts w:ascii="Times New Roman" w:hAnsi="Times New Roman" w:cs="Times New Roman"/>
+          <w:sz w:val="28"/>
+          <w:szCs w:val="28"/>
+        </w:rPr>
+      </w:pPr>
+      <w:r>
+        <w:rPr>
+          <w:rFonts w:ascii="Times New Roman" w:hAnsi="Times New Roman" w:cs="Times New Roman"/>
+          <w:sz w:val="28"/>
+          <w:szCs w:val="28"/>
+        </w:rPr>
+        <w:t>Структура папки с программным кодом (</w:t>
+      </w:r>
+      <w:proofErr w:type="spellStart"/>
+      <w:r>
+        <w:rPr>
+          <w:rFonts w:ascii="Times New Roman" w:hAnsi="Times New Roman" w:cs="Times New Roman"/>
+          <w:sz w:val="28"/>
+          <w:szCs w:val="28"/>
+          <w:lang w:val="en-US"/>
+        </w:rPr>
+        <w:t>src</w:t>
+      </w:r>
+      <w:proofErr w:type="spellEnd"/>
+      <w:r>
+        <w:rPr>
+          <w:rFonts w:ascii="Times New Roman" w:hAnsi="Times New Roman" w:cs="Times New Roman"/>
+          <w:sz w:val="28"/>
+          <w:szCs w:val="28"/>
+        </w:rPr>
+        <w:t>)</w:t>
+      </w:r>
+    </w:p>
+    <w:p>
+      <w:pPr>
         <w:jc w:val="center"/>
         <w:rPr>
           <w:rFonts w:ascii="Times New Roman" w:hAnsi="Times New Roman" w:cs="Times New Roman"/>
@@ -559,70 +606,17 @@
           <w:bCs/>
           <w:sz w:val="28"/>
           <w:szCs w:val="28"/>
-          <w:lang w:val="en-US"/>
-        </w:rPr>
-      </w:pPr>
-      <w:r>
-        <w:rPr>
-          <w:rFonts w:ascii="Times New Roman" w:hAnsi="Times New Roman" w:cs="Times New Roman"/>
-          <w:b/>
-          <w:bCs/>
-          <w:sz w:val="28"/>
-          <w:szCs w:val="28"/>
-        </w:rPr>
-        <w:t>Ветка</w:t>
-      </w:r>
-      <w:r>
-        <w:rPr>
-          <w:rFonts w:ascii="Times New Roman" w:hAnsi="Times New Roman" w:cs="Times New Roman"/>
-          <w:b/>
-          <w:bCs/>
-          <w:sz w:val="28"/>
-          <w:szCs w:val="28"/>
-          <w:lang w:val="en-US"/>
-        </w:rPr>
-        <w:t xml:space="preserve"> </w:t>
-      </w:r>
-      <w:proofErr w:type="spellStart"/>
-      <w:r>
-        <w:rPr>
-          <w:rFonts w:ascii="Times New Roman" w:hAnsi="Times New Roman" w:cs="Times New Roman"/>
-          <w:b/>
-          <w:bCs/>
-          <w:sz w:val="28"/>
-          <w:szCs w:val="28"/>
-          <w:lang w:val="en-US"/>
-        </w:rPr>
-        <w:t>main_module</w:t>
-      </w:r>
-      <w:proofErr w:type="spellEnd"/>
-    </w:p>
-    <w:p>
-      <w:pPr>
-        <w:jc w:val="center"/>
-        <w:rPr>
-          <w:rFonts w:ascii="Times New Roman" w:hAnsi="Times New Roman" w:cs="Times New Roman"/>
-          <w:b/>
-          <w:bCs/>
-          <w:sz w:val="28"/>
-          <w:szCs w:val="28"/>
-          <w:lang w:val="en-US"/>
-        </w:rPr>
-      </w:pPr>
-      <w:r>
-        <w:rPr>
-          <w:rFonts w:ascii="Times New Roman" w:hAnsi="Times New Roman" w:cs="Times New Roman"/>
-          <w:b/>
-          <w:bCs/>
+        </w:rPr>
+      </w:pPr>
+      <w:r>
+        <w:rPr>
           <w:noProof/>
-          <w:sz w:val="28"/>
-          <w:szCs w:val="28"/>
         </w:rPr>
         <w:drawing>
-          <wp:inline distT="0" distB="0" distL="0" distR="0" wp14:anchorId="4BA56878" wp14:editId="64187FAC">
-            <wp:extent cx="5553075" cy="2009513"/>
-            <wp:effectExtent l="0" t="0" r="0" b="0"/>
-            <wp:docPr id="3" name="Рисунок 3"/>
+          <wp:inline distT="0" distB="0" distL="0" distR="0" wp14:anchorId="1188B6FE" wp14:editId="217D1EBB">
+            <wp:extent cx="5940425" cy="1955165"/>
+            <wp:effectExtent l="0" t="0" r="3175" b="6985"/>
+            <wp:docPr id="8" name="Рисунок 8"/>
             <wp:cNvGraphicFramePr>
               <a:graphicFrameLocks xmlns:a="http://schemas.openxmlformats.org/drawingml/2006/main" noChangeAspect="1"/>
             </wp:cNvGraphicFramePr>
@@ -642,7 +636,7 @@
                   <pic:spPr>
                     <a:xfrm>
                       <a:off x="0" y="0"/>
-                      <a:ext cx="5557119" cy="2010976"/>
+                      <a:ext cx="5940425" cy="1955165"/>
                     </a:xfrm>
                     <a:prstGeom prst="rect">
                       <a:avLst/>
@@ -657,77 +651,38 @@
     </w:p>
     <w:p>
       <w:pPr>
-        <w:jc w:val="center"/>
-        <w:rPr>
-          <w:rFonts w:ascii="Times New Roman" w:hAnsi="Times New Roman" w:cs="Times New Roman"/>
-          <w:b/>
-          <w:bCs/>
-          <w:sz w:val="28"/>
-          <w:szCs w:val="28"/>
-          <w:lang w:val="en-US"/>
-        </w:rPr>
-      </w:pPr>
-      <w:r>
-        <w:rPr>
-          <w:rFonts w:ascii="Times New Roman" w:hAnsi="Times New Roman" w:cs="Times New Roman"/>
-          <w:b/>
-          <w:bCs/>
-          <w:sz w:val="28"/>
-          <w:szCs w:val="28"/>
-        </w:rPr>
-        <w:t>Ветка</w:t>
-      </w:r>
-      <w:r>
-        <w:rPr>
-          <w:rFonts w:ascii="Times New Roman" w:hAnsi="Times New Roman" w:cs="Times New Roman"/>
-          <w:b/>
-          <w:bCs/>
-          <w:sz w:val="28"/>
-          <w:szCs w:val="28"/>
-          <w:lang w:val="en-US"/>
-        </w:rPr>
-        <w:t xml:space="preserve"> </w:t>
-      </w:r>
-      <w:proofErr w:type="spellStart"/>
-      <w:r>
-        <w:rPr>
-          <w:rFonts w:ascii="Times New Roman" w:hAnsi="Times New Roman" w:cs="Times New Roman"/>
-          <w:b/>
-          <w:bCs/>
-          <w:sz w:val="28"/>
-          <w:szCs w:val="28"/>
-          <w:lang w:val="en-US"/>
-        </w:rPr>
-        <w:t>PDF_export</w:t>
-      </w:r>
-      <w:proofErr w:type="spellEnd"/>
-    </w:p>
-    <w:p>
-      <w:pPr>
-        <w:jc w:val="center"/>
-        <w:rPr>
-          <w:rFonts w:ascii="Times New Roman" w:hAnsi="Times New Roman" w:cs="Times New Roman"/>
-          <w:b/>
-          <w:bCs/>
-          <w:sz w:val="28"/>
-          <w:szCs w:val="28"/>
-          <w:lang w:val="en-US"/>
-        </w:rPr>
-      </w:pPr>
-      <w:r>
-        <w:rPr>
-          <w:rFonts w:ascii="Times New Roman" w:hAnsi="Times New Roman" w:cs="Times New Roman"/>
-          <w:b/>
-          <w:bCs/>
+        <w:rPr>
+          <w:rFonts w:ascii="Times New Roman" w:hAnsi="Times New Roman" w:cs="Times New Roman"/>
+          <w:sz w:val="28"/>
+          <w:szCs w:val="28"/>
+        </w:rPr>
+      </w:pPr>
+      <w:r>
+        <w:rPr>
+          <w:rFonts w:ascii="Times New Roman" w:hAnsi="Times New Roman" w:cs="Times New Roman"/>
+          <w:sz w:val="28"/>
+          <w:szCs w:val="28"/>
+        </w:rPr>
+        <w:t>Структура добавленного кода в проект одногруппника</w:t>
+      </w:r>
+    </w:p>
+    <w:p>
+      <w:pPr>
+        <w:rPr>
+          <w:rFonts w:ascii="Times New Roman" w:hAnsi="Times New Roman" w:cs="Times New Roman"/>
+          <w:sz w:val="28"/>
+          <w:szCs w:val="28"/>
+        </w:rPr>
+      </w:pPr>
+      <w:r>
+        <w:rPr>
           <w:noProof/>
-          <w:sz w:val="28"/>
-          <w:szCs w:val="28"/>
         </w:rPr>
         <w:drawing>
-          <wp:inline distT="0" distB="0" distL="0" distR="0" wp14:anchorId="60256359" wp14:editId="156127B3">
-            <wp:extent cx="4543425" cy="1781175"/>
-            <wp:effectExtent l="0" t="0" r="9525" b="9525"/>
-            <wp:docPr id="1" name="Рисунок 1"/>
+          <wp:inline distT="0" distB="0" distL="0" distR="0" wp14:anchorId="4D594EA8" wp14:editId="54326E71">
+            <wp:extent cx="3209026" cy="2618794"/>
+            <wp:effectExtent l="0" t="0" r="0" b="0"/>
+            <wp:docPr id="13" name="Рисунок 13"/>
             <wp:cNvGraphicFramePr>
               <a:graphicFrameLocks xmlns:a="http://schemas.openxmlformats.org/drawingml/2006/main" noChangeAspect="1"/>
             </wp:cNvGraphicFramePr>
@@ -747,7 +702,7 @@
                   <pic:spPr>
                     <a:xfrm>
                       <a:off x="0" y="0"/>
-                      <a:ext cx="4543425" cy="1781175"/>
+                      <a:ext cx="3212255" cy="2621429"/>
                     </a:xfrm>
                     <a:prstGeom prst="rect">
                       <a:avLst/>
@@ -762,6 +717,23 @@
     </w:p>
     <w:p>
       <w:pPr>
+        <w:rPr>
+          <w:rFonts w:ascii="Times New Roman" w:hAnsi="Times New Roman" w:cs="Times New Roman"/>
+          <w:sz w:val="28"/>
+          <w:szCs w:val="28"/>
+        </w:rPr>
+      </w:pPr>
+      <w:r>
+        <w:rPr>
+          <w:rFonts w:ascii="Times New Roman" w:hAnsi="Times New Roman" w:cs="Times New Roman"/>
+          <w:sz w:val="28"/>
+          <w:szCs w:val="28"/>
+        </w:rPr>
+        <w:br w:type="page"/>
+      </w:r>
+    </w:p>
+    <w:p>
+      <w:pPr>
         <w:jc w:val="center"/>
         <w:rPr>
           <w:rFonts w:ascii="Times New Roman" w:hAnsi="Times New Roman" w:cs="Times New Roman"/>
@@ -769,7 +741,6 @@
           <w:bCs/>
           <w:sz w:val="28"/>
           <w:szCs w:val="28"/>
-          <w:lang w:val="en-US"/>
         </w:rPr>
       </w:pPr>
       <w:r>
@@ -780,57 +751,30 @@
           <w:sz w:val="28"/>
           <w:szCs w:val="28"/>
         </w:rPr>
-        <w:t>Ветка</w:t>
-      </w:r>
-      <w:r>
+        <w:lastRenderedPageBreak/>
+        <w:t xml:space="preserve">Лог до восстановления </w:t>
+      </w:r>
+    </w:p>
+    <w:p>
+      <w:pPr>
+        <w:jc w:val="center"/>
         <w:rPr>
           <w:rFonts w:ascii="Times New Roman" w:hAnsi="Times New Roman" w:cs="Times New Roman"/>
           <w:b/>
           <w:bCs/>
           <w:sz w:val="28"/>
           <w:szCs w:val="28"/>
-          <w:lang w:val="en-US"/>
-        </w:rPr>
-        <w:t xml:space="preserve"> </w:t>
-      </w:r>
-      <w:r>
-        <w:rPr>
-          <w:rFonts w:ascii="Times New Roman" w:hAnsi="Times New Roman" w:cs="Times New Roman"/>
-          <w:b/>
-          <w:bCs/>
-          <w:sz w:val="28"/>
-          <w:szCs w:val="28"/>
-          <w:lang w:val="en-US"/>
-        </w:rPr>
-        <w:t>label</w:t>
-      </w:r>
-    </w:p>
-    <w:p>
-      <w:pPr>
-        <w:jc w:val="center"/>
-        <w:rPr>
-          <w:rFonts w:ascii="Times New Roman" w:hAnsi="Times New Roman" w:cs="Times New Roman"/>
-          <w:b/>
-          <w:bCs/>
-          <w:sz w:val="28"/>
-          <w:szCs w:val="28"/>
-          <w:lang w:val="en-US"/>
-        </w:rPr>
-      </w:pPr>
-      <w:r>
-        <w:rPr>
-          <w:rFonts w:ascii="Times New Roman" w:hAnsi="Times New Roman" w:cs="Times New Roman"/>
-          <w:b/>
-          <w:bCs/>
+        </w:rPr>
+      </w:pPr>
+      <w:r>
+        <w:rPr>
           <w:noProof/>
-          <w:sz w:val="28"/>
-          <w:szCs w:val="28"/>
         </w:rPr>
         <w:drawing>
-          <wp:inline distT="0" distB="0" distL="0" distR="0" wp14:anchorId="6FD7A9F3" wp14:editId="3F9FBA80">
-            <wp:extent cx="5400675" cy="1609725"/>
-            <wp:effectExtent l="0" t="0" r="9525" b="9525"/>
-            <wp:docPr id="5" name="Рисунок 5"/>
+          <wp:inline distT="0" distB="0" distL="0" distR="0" wp14:anchorId="5B03D17E" wp14:editId="41714271">
+            <wp:extent cx="5724623" cy="3467819"/>
+            <wp:effectExtent l="0" t="0" r="0" b="0"/>
+            <wp:docPr id="1" name="Рисунок 1"/>
             <wp:cNvGraphicFramePr>
               <a:graphicFrameLocks xmlns:a="http://schemas.openxmlformats.org/drawingml/2006/main" noChangeAspect="1"/>
             </wp:cNvGraphicFramePr>
@@ -850,7 +794,7 @@
                   <pic:spPr>
                     <a:xfrm>
                       <a:off x="0" y="0"/>
-                      <a:ext cx="5400675" cy="1609725"/>
+                      <a:ext cx="5730013" cy="3471084"/>
                     </a:xfrm>
                     <a:prstGeom prst="rect">
                       <a:avLst/>
@@ -881,12 +825,13 @@
           <w:bCs/>
           <w:sz w:val="28"/>
           <w:szCs w:val="28"/>
-          <w:lang w:val="en-US"/>
-        </w:rPr>
-        <w:lastRenderedPageBreak/>
-        <w:t>Git</w:t>
-      </w:r>
-      <w:r>
+        </w:rPr>
+        <w:t>Лог после восстановления</w:t>
+      </w:r>
+    </w:p>
+    <w:p>
+      <w:pPr>
+        <w:jc w:val="center"/>
         <w:rPr>
           <w:rFonts w:ascii="Times New Roman" w:hAnsi="Times New Roman" w:cs="Times New Roman"/>
           <w:b/>
@@ -894,66 +839,16 @@
           <w:sz w:val="28"/>
           <w:szCs w:val="28"/>
         </w:rPr>
-        <w:t xml:space="preserve"> </w:t>
-      </w:r>
-      <w:r>
-        <w:rPr>
-          <w:rFonts w:ascii="Times New Roman" w:hAnsi="Times New Roman" w:cs="Times New Roman"/>
-          <w:b/>
-          <w:bCs/>
-          <w:sz w:val="28"/>
-          <w:szCs w:val="28"/>
-          <w:lang w:val="en-US"/>
-        </w:rPr>
-        <w:t>log</w:t>
-      </w:r>
-      <w:r>
-        <w:rPr>
-          <w:rFonts w:ascii="Times New Roman" w:hAnsi="Times New Roman" w:cs="Times New Roman"/>
-          <w:b/>
-          <w:bCs/>
-          <w:sz w:val="28"/>
-          <w:szCs w:val="28"/>
-        </w:rPr>
-        <w:t xml:space="preserve"> </w:t>
-      </w:r>
-      <w:r>
-        <w:rPr>
-          <w:rFonts w:ascii="Times New Roman" w:hAnsi="Times New Roman" w:cs="Times New Roman"/>
-          <w:b/>
-          <w:bCs/>
-          <w:sz w:val="28"/>
-          <w:szCs w:val="28"/>
-        </w:rPr>
-        <w:t>после вливания всех веток</w:t>
-      </w:r>
-    </w:p>
-    <w:p>
-      <w:pPr>
-        <w:jc w:val="center"/>
-        <w:rPr>
-          <w:rFonts w:ascii="Times New Roman" w:hAnsi="Times New Roman" w:cs="Times New Roman"/>
-          <w:b/>
-          <w:bCs/>
-          <w:sz w:val="28"/>
-          <w:szCs w:val="28"/>
-          <w:lang w:val="en-US"/>
-        </w:rPr>
-      </w:pPr>
-      <w:r>
-        <w:rPr>
-          <w:rFonts w:ascii="Times New Roman" w:hAnsi="Times New Roman" w:cs="Times New Roman"/>
-          <w:b/>
-          <w:bCs/>
+      </w:pPr>
+      <w:r>
+        <w:rPr>
           <w:noProof/>
-          <w:sz w:val="28"/>
-          <w:szCs w:val="28"/>
         </w:rPr>
         <w:drawing>
-          <wp:inline distT="0" distB="0" distL="0" distR="0" wp14:anchorId="2F0E648C" wp14:editId="56341990">
-            <wp:extent cx="5181600" cy="5905500"/>
-            <wp:effectExtent l="0" t="0" r="0" b="0"/>
-            <wp:docPr id="11" name="Рисунок 11"/>
+          <wp:inline distT="0" distB="0" distL="0" distR="0" wp14:anchorId="6B8BF237" wp14:editId="10440669">
+            <wp:extent cx="4563373" cy="4410725"/>
+            <wp:effectExtent l="0" t="0" r="8890" b="8890"/>
+            <wp:docPr id="14" name="Рисунок 14"/>
             <wp:cNvGraphicFramePr>
               <a:graphicFrameLocks xmlns:a="http://schemas.openxmlformats.org/drawingml/2006/main" noChangeAspect="1"/>
             </wp:cNvGraphicFramePr>
@@ -973,383 +868,7 @@
                   <pic:spPr>
                     <a:xfrm>
                       <a:off x="0" y="0"/>
-                      <a:ext cx="5181600" cy="5905500"/>
-                    </a:xfrm>
-                    <a:prstGeom prst="rect">
-                      <a:avLst/>
-                    </a:prstGeom>
-                  </pic:spPr>
-                </pic:pic>
-              </a:graphicData>
-            </a:graphic>
-          </wp:inline>
-        </w:drawing>
-      </w:r>
-    </w:p>
-    <w:p>
-      <w:pPr>
-        <w:rPr>
-          <w:rFonts w:ascii="Times New Roman" w:hAnsi="Times New Roman" w:cs="Times New Roman"/>
-          <w:b/>
-          <w:bCs/>
-          <w:sz w:val="28"/>
-          <w:szCs w:val="28"/>
-          <w:lang w:val="en-US"/>
-        </w:rPr>
-      </w:pPr>
-      <w:r>
-        <w:rPr>
-          <w:rFonts w:ascii="Times New Roman" w:hAnsi="Times New Roman" w:cs="Times New Roman"/>
-          <w:b/>
-          <w:bCs/>
-          <w:sz w:val="28"/>
-          <w:szCs w:val="28"/>
-          <w:lang w:val="en-US"/>
-        </w:rPr>
-        <w:br w:type="page"/>
-      </w:r>
-    </w:p>
-    <w:p>
-      <w:pPr>
-        <w:jc w:val="center"/>
-        <w:rPr>
-          <w:rFonts w:ascii="Times New Roman" w:hAnsi="Times New Roman" w:cs="Times New Roman"/>
-          <w:b/>
-          <w:bCs/>
-          <w:sz w:val="28"/>
-          <w:szCs w:val="28"/>
-        </w:rPr>
-      </w:pPr>
-      <w:r>
-        <w:rPr>
-          <w:rFonts w:ascii="Times New Roman" w:hAnsi="Times New Roman" w:cs="Times New Roman"/>
-          <w:b/>
-          <w:bCs/>
-          <w:sz w:val="28"/>
-          <w:szCs w:val="28"/>
-        </w:rPr>
-        <w:lastRenderedPageBreak/>
-        <w:t xml:space="preserve">Демонстрация </w:t>
-      </w:r>
-      <w:r>
-        <w:rPr>
-          <w:rFonts w:ascii="Times New Roman" w:hAnsi="Times New Roman" w:cs="Times New Roman"/>
-          <w:b/>
-          <w:bCs/>
-          <w:sz w:val="28"/>
-          <w:szCs w:val="28"/>
-          <w:lang w:val="en-US"/>
-        </w:rPr>
-        <w:t xml:space="preserve">merge </w:t>
-      </w:r>
-      <w:r>
-        <w:rPr>
-          <w:rFonts w:ascii="Times New Roman" w:hAnsi="Times New Roman" w:cs="Times New Roman"/>
-          <w:b/>
-          <w:bCs/>
-          <w:sz w:val="28"/>
-          <w:szCs w:val="28"/>
-        </w:rPr>
-        <w:t>конфликта</w:t>
-      </w:r>
-    </w:p>
-    <w:p>
-      <w:pPr>
-        <w:jc w:val="center"/>
-        <w:rPr>
-          <w:rFonts w:ascii="Times New Roman" w:hAnsi="Times New Roman" w:cs="Times New Roman"/>
-          <w:b/>
-          <w:bCs/>
-          <w:sz w:val="28"/>
-          <w:szCs w:val="28"/>
-          <w:lang w:val="en-US"/>
-        </w:rPr>
-      </w:pPr>
-      <w:r>
-        <w:rPr>
-          <w:rFonts w:ascii="Times New Roman" w:hAnsi="Times New Roman" w:cs="Times New Roman"/>
-          <w:b/>
-          <w:bCs/>
-          <w:noProof/>
-          <w:sz w:val="28"/>
-          <w:szCs w:val="28"/>
-        </w:rPr>
-        <w:drawing>
-          <wp:inline distT="0" distB="0" distL="0" distR="0" wp14:anchorId="6C4706A5" wp14:editId="7BD6D5EF">
-            <wp:extent cx="5686425" cy="781050"/>
-            <wp:effectExtent l="0" t="0" r="9525" b="0"/>
-            <wp:docPr id="6" name="Рисунок 6"/>
-            <wp:cNvGraphicFramePr>
-              <a:graphicFrameLocks xmlns:a="http://schemas.openxmlformats.org/drawingml/2006/main" noChangeAspect="1"/>
-            </wp:cNvGraphicFramePr>
-            <a:graphic xmlns:a="http://schemas.openxmlformats.org/drawingml/2006/main">
-              <a:graphicData uri="http://schemas.openxmlformats.org/drawingml/2006/picture">
-                <pic:pic xmlns:pic="http://schemas.openxmlformats.org/drawingml/2006/picture">
-                  <pic:nvPicPr>
-                    <pic:cNvPr id="1" name=""/>
-                    <pic:cNvPicPr/>
-                  </pic:nvPicPr>
-                  <pic:blipFill>
-                    <a:blip r:embed="rId9"/>
-                    <a:stretch>
-                      <a:fillRect/>
-                    </a:stretch>
-                  </pic:blipFill>
-                  <pic:spPr>
-                    <a:xfrm>
-                      <a:off x="0" y="0"/>
-                      <a:ext cx="5686425" cy="781050"/>
-                    </a:xfrm>
-                    <a:prstGeom prst="rect">
-                      <a:avLst/>
-                    </a:prstGeom>
-                  </pic:spPr>
-                </pic:pic>
-              </a:graphicData>
-            </a:graphic>
-          </wp:inline>
-        </w:drawing>
-      </w:r>
-    </w:p>
-    <w:p>
-      <w:pPr>
-        <w:jc w:val="center"/>
-        <w:rPr>
-          <w:rFonts w:ascii="Times New Roman" w:hAnsi="Times New Roman" w:cs="Times New Roman"/>
-          <w:b/>
-          <w:bCs/>
-          <w:sz w:val="28"/>
-          <w:szCs w:val="28"/>
-        </w:rPr>
-      </w:pPr>
-      <w:r>
-        <w:rPr>
-          <w:rFonts w:ascii="Times New Roman" w:hAnsi="Times New Roman" w:cs="Times New Roman"/>
-          <w:b/>
-          <w:bCs/>
-          <w:sz w:val="28"/>
-          <w:szCs w:val="28"/>
-        </w:rPr>
-        <w:t>Содержимое конфликтного файла</w:t>
-      </w:r>
-    </w:p>
-    <w:p>
-      <w:pPr>
-        <w:jc w:val="center"/>
-        <w:rPr>
-          <w:rFonts w:ascii="Times New Roman" w:hAnsi="Times New Roman" w:cs="Times New Roman"/>
-          <w:b/>
-          <w:bCs/>
-          <w:sz w:val="28"/>
-          <w:szCs w:val="28"/>
-          <w:lang w:val="en-US"/>
-        </w:rPr>
-      </w:pPr>
-      <w:r>
-        <w:rPr>
-          <w:rFonts w:ascii="Times New Roman" w:hAnsi="Times New Roman" w:cs="Times New Roman"/>
-          <w:b/>
-          <w:bCs/>
-          <w:noProof/>
-          <w:sz w:val="28"/>
-          <w:szCs w:val="28"/>
-        </w:rPr>
-        <w:drawing>
-          <wp:inline distT="0" distB="0" distL="0" distR="0" wp14:anchorId="3F26D23D" wp14:editId="4F5C44ED">
-            <wp:extent cx="2266950" cy="1171575"/>
-            <wp:effectExtent l="0" t="0" r="0" b="9525"/>
-            <wp:docPr id="7" name="Рисунок 7"/>
-            <wp:cNvGraphicFramePr>
-              <a:graphicFrameLocks xmlns:a="http://schemas.openxmlformats.org/drawingml/2006/main" noChangeAspect="1"/>
-            </wp:cNvGraphicFramePr>
-            <a:graphic xmlns:a="http://schemas.openxmlformats.org/drawingml/2006/main">
-              <a:graphicData uri="http://schemas.openxmlformats.org/drawingml/2006/picture">
-                <pic:pic xmlns:pic="http://schemas.openxmlformats.org/drawingml/2006/picture">
-                  <pic:nvPicPr>
-                    <pic:cNvPr id="1" name=""/>
-                    <pic:cNvPicPr/>
-                  </pic:nvPicPr>
-                  <pic:blipFill>
-                    <a:blip r:embed="rId10"/>
-                    <a:stretch>
-                      <a:fillRect/>
-                    </a:stretch>
-                  </pic:blipFill>
-                  <pic:spPr>
-                    <a:xfrm>
-                      <a:off x="0" y="0"/>
-                      <a:ext cx="2266950" cy="1171575"/>
-                    </a:xfrm>
-                    <a:prstGeom prst="rect">
-                      <a:avLst/>
-                    </a:prstGeom>
-                  </pic:spPr>
-                </pic:pic>
-              </a:graphicData>
-            </a:graphic>
-          </wp:inline>
-        </w:drawing>
-      </w:r>
-    </w:p>
-    <w:p>
-      <w:pPr>
-        <w:jc w:val="center"/>
-        <w:rPr>
-          <w:rFonts w:ascii="Times New Roman" w:hAnsi="Times New Roman" w:cs="Times New Roman"/>
-          <w:b/>
-          <w:bCs/>
-          <w:sz w:val="28"/>
-          <w:szCs w:val="28"/>
-        </w:rPr>
-      </w:pPr>
-      <w:r>
-        <w:rPr>
-          <w:rFonts w:ascii="Times New Roman" w:hAnsi="Times New Roman" w:cs="Times New Roman"/>
-          <w:b/>
-          <w:bCs/>
-          <w:sz w:val="28"/>
-          <w:szCs w:val="28"/>
-        </w:rPr>
-        <w:t>Исправление конфликта</w:t>
-      </w:r>
-    </w:p>
-    <w:p>
-      <w:pPr>
-        <w:jc w:val="center"/>
-        <w:rPr>
-          <w:rFonts w:ascii="Times New Roman" w:hAnsi="Times New Roman" w:cs="Times New Roman"/>
-          <w:b/>
-          <w:bCs/>
-          <w:sz w:val="28"/>
-          <w:szCs w:val="28"/>
-          <w:lang w:val="en-US"/>
-        </w:rPr>
-      </w:pPr>
-      <w:r>
-        <w:rPr>
-          <w:rFonts w:ascii="Times New Roman" w:hAnsi="Times New Roman" w:cs="Times New Roman"/>
-          <w:b/>
-          <w:bCs/>
-          <w:noProof/>
-          <w:sz w:val="28"/>
-          <w:szCs w:val="28"/>
-        </w:rPr>
-        <w:drawing>
-          <wp:inline distT="0" distB="0" distL="0" distR="0" wp14:anchorId="30B727DD" wp14:editId="7D8121C6">
-            <wp:extent cx="2400300" cy="1114425"/>
-            <wp:effectExtent l="0" t="0" r="0" b="9525"/>
-            <wp:docPr id="9" name="Рисунок 9"/>
-            <wp:cNvGraphicFramePr>
-              <a:graphicFrameLocks xmlns:a="http://schemas.openxmlformats.org/drawingml/2006/main" noChangeAspect="1"/>
-            </wp:cNvGraphicFramePr>
-            <a:graphic xmlns:a="http://schemas.openxmlformats.org/drawingml/2006/main">
-              <a:graphicData uri="http://schemas.openxmlformats.org/drawingml/2006/picture">
-                <pic:pic xmlns:pic="http://schemas.openxmlformats.org/drawingml/2006/picture">
-                  <pic:nvPicPr>
-                    <pic:cNvPr id="1" name=""/>
-                    <pic:cNvPicPr/>
-                  </pic:nvPicPr>
-                  <pic:blipFill>
-                    <a:blip r:embed="rId11"/>
-                    <a:stretch>
-                      <a:fillRect/>
-                    </a:stretch>
-                  </pic:blipFill>
-                  <pic:spPr>
-                    <a:xfrm>
-                      <a:off x="0" y="0"/>
-                      <a:ext cx="2400300" cy="1114425"/>
-                    </a:xfrm>
-                    <a:prstGeom prst="rect">
-                      <a:avLst/>
-                    </a:prstGeom>
-                  </pic:spPr>
-                </pic:pic>
-              </a:graphicData>
-            </a:graphic>
-          </wp:inline>
-        </w:drawing>
-      </w:r>
-    </w:p>
-    <w:p>
-      <w:pPr>
-        <w:jc w:val="center"/>
-        <w:rPr>
-          <w:rFonts w:ascii="Times New Roman" w:hAnsi="Times New Roman" w:cs="Times New Roman"/>
-          <w:b/>
-          <w:bCs/>
-          <w:sz w:val="28"/>
-          <w:szCs w:val="28"/>
-        </w:rPr>
-      </w:pPr>
-      <w:r>
-        <w:rPr>
-          <w:rFonts w:ascii="Times New Roman" w:hAnsi="Times New Roman" w:cs="Times New Roman"/>
-          <w:b/>
-          <w:bCs/>
-          <w:sz w:val="28"/>
-          <w:szCs w:val="28"/>
-          <w:lang w:val="en-US"/>
-        </w:rPr>
-        <w:t xml:space="preserve">Git status </w:t>
-      </w:r>
-      <w:r>
-        <w:rPr>
-          <w:rFonts w:ascii="Times New Roman" w:hAnsi="Times New Roman" w:cs="Times New Roman"/>
-          <w:b/>
-          <w:bCs/>
-          <w:sz w:val="28"/>
-          <w:szCs w:val="28"/>
-        </w:rPr>
-        <w:t>пори конфликте</w:t>
-      </w:r>
-    </w:p>
-    <w:p>
-      <w:pPr>
-        <w:jc w:val="center"/>
-        <w:rPr>
-          <w:rFonts w:ascii="Times New Roman" w:hAnsi="Times New Roman" w:cs="Times New Roman"/>
-          <w:b/>
-          <w:bCs/>
-          <w:sz w:val="28"/>
-          <w:szCs w:val="28"/>
-          <w:lang w:val="en-US"/>
-        </w:rPr>
-      </w:pPr>
-      <w:r>
-        <w:rPr>
-          <w:rFonts w:ascii="Times New Roman" w:hAnsi="Times New Roman" w:cs="Times New Roman"/>
-          <w:b/>
-          <w:bCs/>
-          <w:noProof/>
-          <w:sz w:val="28"/>
-          <w:szCs w:val="28"/>
-        </w:rPr>
-        <w:drawing>
-          <wp:inline distT="0" distB="0" distL="0" distR="0" wp14:anchorId="28A9B623" wp14:editId="11BD3343">
-            <wp:extent cx="4572000" cy="3438525"/>
-            <wp:effectExtent l="0" t="0" r="0" b="9525"/>
-            <wp:docPr id="10" name="Рисунок 10"/>
-            <wp:cNvGraphicFramePr>
-              <a:graphicFrameLocks xmlns:a="http://schemas.openxmlformats.org/drawingml/2006/main" noChangeAspect="1"/>
-            </wp:cNvGraphicFramePr>
-            <a:graphic xmlns:a="http://schemas.openxmlformats.org/drawingml/2006/main">
-              <a:graphicData uri="http://schemas.openxmlformats.org/drawingml/2006/picture">
-                <pic:pic xmlns:pic="http://schemas.openxmlformats.org/drawingml/2006/picture">
-                  <pic:nvPicPr>
-                    <pic:cNvPr id="1" name=""/>
-                    <pic:cNvPicPr/>
-                  </pic:nvPicPr>
-                  <pic:blipFill>
-                    <a:blip r:embed="rId12"/>
-                    <a:stretch>
-                      <a:fillRect/>
-                    </a:stretch>
-                  </pic:blipFill>
-                  <pic:spPr>
-                    <a:xfrm>
-                      <a:off x="0" y="0"/>
-                      <a:ext cx="4572000" cy="3438525"/>
+                      <a:ext cx="4566072" cy="4413334"/>
                     </a:xfrm>
                     <a:prstGeom prst="rect">
                       <a:avLst/>
@@ -1495,6 +1014,7 @@
     <w:lsdException w:name="HTML Sample" w:semiHidden="1" w:unhideWhenUsed="1"/>
     <w:lsdException w:name="HTML Typewriter" w:semiHidden="1" w:unhideWhenUsed="1"/>
     <w:lsdException w:name="HTML Variable" w:semiHidden="1" w:unhideWhenUsed="1"/>
+    <w:lsdException w:name="Normal Table" w:semiHidden="1" w:unhideWhenUsed="1"/>
     <w:lsdException w:name="annotation subject" w:semiHidden="1" w:unhideWhenUsed="1"/>
     <w:lsdException w:name="No List" w:semiHidden="1" w:unhideWhenUsed="1"/>
     <w:lsdException w:name="Outline List 1" w:semiHidden="1" w:unhideWhenUsed="1"/>
@@ -1541,8 +1061,10 @@
     <w:lsdException w:name="Table Subtle 2" w:semiHidden="1" w:unhideWhenUsed="1"/>
     <w:lsdException w:name="Table Web 1" w:semiHidden="1" w:unhideWhenUsed="1"/>
     <w:lsdException w:name="Table Web 2" w:semiHidden="1" w:unhideWhenUsed="1"/>
+    <w:lsdException w:name="Table Web 3" w:semiHidden="1" w:unhideWhenUsed="1"/>
     <w:lsdException w:name="Balloon Text" w:semiHidden="1" w:unhideWhenUsed="1"/>
     <w:lsdException w:name="Table Grid" w:uiPriority="39"/>
+    <w:lsdException w:name="Table Theme" w:semiHidden="1" w:unhideWhenUsed="1"/>
     <w:lsdException w:name="Placeholder Text" w:semiHidden="1"/>
     <w:lsdException w:name="No Spacing" w:uiPriority="1" w:qFormat="1"/>
     <w:lsdException w:name="Light Shading" w:uiPriority="60"/>

</xml_diff>